<commit_message>
Temperature reading using Timer
</commit_message>
<xml_diff>
--- a/Laboratorinis darbas Nr4_2022LT.docx
+++ b/Laboratorinis darbas Nr4_2022LT.docx
@@ -2737,15 +2737,7 @@
           <w:iCs/>
           <w:lang w:val="lt-LT"/>
         </w:rPr>
-        <w:t>M</w:t>
-      </w:r>
-      <w:r>
-        <w:rPr>
-          <w:i/>
-          <w:iCs/>
-          <w:lang w:val="lt-LT"/>
-        </w:rPr>
-        <w:t>ain.c</w:t>
+        <w:t>Main.c</w:t>
       </w:r>
       <w:proofErr w:type="spellEnd"/>
     </w:p>
@@ -9206,13 +9198,7 @@
         <w:rPr>
           <w:lang w:val="lt-LT"/>
         </w:rPr>
-        <w:t>LPS25HB.</w:t>
-      </w:r>
-      <w:r>
-        <w:rPr>
-          <w:lang w:val="lt-LT"/>
-        </w:rPr>
-        <w:t xml:space="preserve">c faile yra pateikiamas prieš tai minėtų dviejų funkcijų kodai. </w:t>
+        <w:t xml:space="preserve">LPS25HB.c faile yra pateikiamas prieš tai minėtų dviejų funkcijų kodai. </w:t>
       </w:r>
       <w:r>
         <w:rPr>
@@ -11088,15 +11074,7 @@
           <w:sz w:val="20"/>
           <w:szCs w:val="20"/>
         </w:rPr>
-        <w:t>LPS25HB_WHO_AM_I</w:t>
-      </w:r>
-      <w:r>
-        <w:rPr>
-          <w:rFonts w:ascii="Consolas" w:eastAsiaTheme="minorHAnsi" w:hAnsi="Consolas" w:cs="Consolas"/>
-          <w:sz w:val="20"/>
-          <w:szCs w:val="20"/>
-        </w:rPr>
-        <w:t xml:space="preserve"> </w:t>
+        <w:t xml:space="preserve">LPS25HB_WHO_AM_I </w:t>
       </w:r>
       <w:r>
         <w:rPr>
@@ -11631,7 +11609,7 @@
           </mc:Choice>
           <mc:Fallback>
             <w:pict>
-              <v:rect w14:anchorId="248D7189" id="Rectangle 24" o:spid="_x0000_s1026" style="position:absolute;margin-left:80.25pt;margin-top:57pt;width:50.25pt;height:28.5pt;z-index:251660800;visibility:visible;mso-wrap-style:square;mso-width-percent:0;mso-height-percent:0;mso-wrap-distance-left:9pt;mso-wrap-distance-top:0;mso-wrap-distance-right:9pt;mso-wrap-distance-bottom:0;mso-position-horizontal:absolute;mso-position-horizontal-relative:text;mso-position-vertical:absolute;mso-position-vertical-relative:text;mso-width-percent:0;mso-height-percent:0;mso-width-relative:margin;mso-height-relative:margin;v-text-anchor:middle" o:gfxdata="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" filled="f" strokecolor="red" strokeweight="3pt"/>
+              <v:rect w14:anchorId="0B5D1677" id="Rectangle 24" o:spid="_x0000_s1026" style="position:absolute;margin-left:80.25pt;margin-top:57pt;width:50.25pt;height:28.5pt;z-index:251660800;visibility:visible;mso-wrap-style:square;mso-width-percent:0;mso-height-percent:0;mso-wrap-distance-left:9pt;mso-wrap-distance-top:0;mso-wrap-distance-right:9pt;mso-wrap-distance-bottom:0;mso-position-horizontal:absolute;mso-position-horizontal-relative:text;mso-position-vertical:absolute;mso-position-vertical-relative:text;mso-width-percent:0;mso-height-percent:0;mso-width-relative:margin;mso-height-relative:margin;v-text-anchor:middle" o:gfxdata="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" filled="f" strokecolor="red" strokeweight="3pt"/>
             </w:pict>
           </mc:Fallback>
         </mc:AlternateContent>
@@ -11711,7 +11689,7 @@
           </mc:Choice>
           <mc:Fallback>
             <w:pict>
-              <v:rect w14:anchorId="78D4FBDB" id="Rectangle 22" o:spid="_x0000_s1026" style="position:absolute;margin-left:81.3pt;margin-top:121.4pt;width:400.7pt;height:27.05pt;z-index:251656704;visibility:visible;mso-wrap-style:square;mso-width-percent:0;mso-height-percent:0;mso-wrap-distance-left:9pt;mso-wrap-distance-top:0;mso-wrap-distance-right:9pt;mso-wrap-distance-bottom:0;mso-position-horizontal:absolute;mso-position-horizontal-relative:text;mso-position-vertical:absolute;mso-position-vertical-relative:text;mso-width-percent:0;mso-height-percent:0;mso-width-relative:margin;mso-height-relative:margin;v-text-anchor:middle" o:gfxdata="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" filled="f" strokecolor="red" strokeweight="3pt"/>
+              <v:rect w14:anchorId="712F5210" id="Rectangle 22" o:spid="_x0000_s1026" style="position:absolute;margin-left:81.3pt;margin-top:121.4pt;width:400.7pt;height:27.05pt;z-index:251656704;visibility:visible;mso-wrap-style:square;mso-width-percent:0;mso-height-percent:0;mso-wrap-distance-left:9pt;mso-wrap-distance-top:0;mso-wrap-distance-right:9pt;mso-wrap-distance-bottom:0;mso-position-horizontal:absolute;mso-position-horizontal-relative:text;mso-position-vertical:absolute;mso-position-vertical-relative:text;mso-width-percent:0;mso-height-percent:0;mso-width-relative:margin;mso-height-relative:margin;v-text-anchor:middle" o:gfxdata="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" filled="f" strokecolor="red" strokeweight="3pt"/>
             </w:pict>
           </mc:Fallback>
         </mc:AlternateContent>
@@ -11785,7 +11763,7 @@
           </mc:Choice>
           <mc:Fallback>
             <w:pict>
-              <v:rect w14:anchorId="71B94204" id="Rectangle 20" o:spid="_x0000_s1026" style="position:absolute;margin-left:75.75pt;margin-top:314.3pt;width:408.55pt;height:35.15pt;z-index:251651584;visibility:visible;mso-wrap-style:square;mso-wrap-distance-left:9pt;mso-wrap-distance-top:0;mso-wrap-distance-right:9pt;mso-wrap-distance-bottom:0;mso-position-horizontal:absolute;mso-position-horizontal-relative:text;mso-position-vertical:absolute;mso-position-vertical-relative:text;v-text-anchor:middle" o:gfxdata="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" filled="f" strokecolor="red" strokeweight="3pt"/>
+              <v:rect w14:anchorId="02F58440" id="Rectangle 20" o:spid="_x0000_s1026" style="position:absolute;margin-left:75.75pt;margin-top:314.3pt;width:408.55pt;height:35.15pt;z-index:251651584;visibility:visible;mso-wrap-style:square;mso-wrap-distance-left:9pt;mso-wrap-distance-top:0;mso-wrap-distance-right:9pt;mso-wrap-distance-bottom:0;mso-position-horizontal:absolute;mso-position-horizontal-relative:text;mso-position-vertical:absolute;mso-position-vertical-relative:text;v-text-anchor:middle" o:gfxdata="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" filled="f" strokecolor="red" strokeweight="3pt"/>
             </w:pict>
           </mc:Fallback>
         </mc:AlternateContent>
@@ -12841,13 +12819,7 @@
         <w:rPr>
           <w:lang w:val="lt-LT"/>
         </w:rPr>
-        <w:t xml:space="preserve">, </w:t>
-      </w:r>
-      <w:r>
-        <w:rPr>
-          <w:lang w:val="lt-LT"/>
-        </w:rPr>
-        <w:t>panagrinėkime šią funkcija atidžiau</w:t>
+        <w:t>, panagrinėkime šią funkcija atidžiau</w:t>
       </w:r>
       <w:r>
         <w:rPr>
@@ -14586,7 +14558,7 @@
           </mc:Choice>
           <mc:Fallback>
             <w:pict>
-              <v:rect w14:anchorId="5FD51079" id="Rectangle 26" o:spid="_x0000_s1026" style="position:absolute;margin-left:431.35pt;margin-top:55pt;width:55.5pt;height:28.2pt;z-index:251667456;visibility:visible;mso-wrap-style:square;mso-width-percent:0;mso-height-percent:0;mso-wrap-distance-left:9pt;mso-wrap-distance-top:0;mso-wrap-distance-right:9pt;mso-wrap-distance-bottom:0;mso-position-horizontal:absolute;mso-position-horizontal-relative:text;mso-position-vertical:absolute;mso-position-vertical-relative:text;mso-width-percent:0;mso-height-percent:0;mso-width-relative:margin;mso-height-relative:margin;v-text-anchor:middle" o:gfxdata="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" filled="f" strokecolor="red" strokeweight="3pt"/>
+              <v:rect w14:anchorId="218D6678" id="Rectangle 26" o:spid="_x0000_s1026" style="position:absolute;margin-left:431.35pt;margin-top:55pt;width:55.5pt;height:28.2pt;z-index:251667456;visibility:visible;mso-wrap-style:square;mso-width-percent:0;mso-height-percent:0;mso-wrap-distance-left:9pt;mso-wrap-distance-top:0;mso-wrap-distance-right:9pt;mso-wrap-distance-bottom:0;mso-position-horizontal:absolute;mso-position-horizontal-relative:text;mso-position-vertical:absolute;mso-position-vertical-relative:text;mso-width-percent:0;mso-height-percent:0;mso-width-relative:margin;mso-height-relative:margin;v-text-anchor:middle" o:gfxdata="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" filled="f" strokecolor="red" strokeweight="3pt"/>
             </w:pict>
           </mc:Fallback>
         </mc:AlternateContent>
@@ -14666,7 +14638,7 @@
           </mc:Choice>
           <mc:Fallback>
             <w:pict>
-              <v:rect w14:anchorId="308873A0" id="Rectangle 25" o:spid="_x0000_s1026" style="position:absolute;margin-left:82.3pt;margin-top:352.9pt;width:403.9pt;height:32.3pt;z-index:251663872;visibility:visible;mso-wrap-style:square;mso-width-percent:0;mso-height-percent:0;mso-wrap-distance-left:9pt;mso-wrap-distance-top:0;mso-wrap-distance-right:9pt;mso-wrap-distance-bottom:0;mso-position-horizontal:absolute;mso-position-horizontal-relative:text;mso-position-vertical:absolute;mso-position-vertical-relative:text;mso-width-percent:0;mso-height-percent:0;mso-width-relative:margin;mso-height-relative:margin;v-text-anchor:middle" o:gfxdata="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" filled="f" strokecolor="red" strokeweight="3pt"/>
+              <v:rect w14:anchorId="0701F404" id="Rectangle 25" o:spid="_x0000_s1026" style="position:absolute;margin-left:82.3pt;margin-top:352.9pt;width:403.9pt;height:32.3pt;z-index:251663872;visibility:visible;mso-wrap-style:square;mso-width-percent:0;mso-height-percent:0;mso-wrap-distance-left:9pt;mso-wrap-distance-top:0;mso-wrap-distance-right:9pt;mso-wrap-distance-bottom:0;mso-position-horizontal:absolute;mso-position-horizontal-relative:text;mso-position-vertical:absolute;mso-position-vertical-relative:text;mso-width-percent:0;mso-height-percent:0;mso-width-relative:margin;mso-height-relative:margin;v-text-anchor:middle" o:gfxdata="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" filled="f" strokecolor="red" strokeweight="3pt"/>
             </w:pict>
           </mc:Fallback>
         </mc:AlternateContent>
@@ -17532,7 +17504,7 @@
           <v:shape id="_x0000_i1025" type="#_x0000_t75" style="width:277.5pt;height:148.5pt" o:ole="">
             <v:imagedata r:id="rId24" o:title=""/>
           </v:shape>
-          <o:OLEObject Type="Embed" ProgID="Visio.Drawing.15" ShapeID="_x0000_i1025" DrawAspect="Content" ObjectID="_1726065632" r:id="rId25"/>
+          <o:OLEObject Type="Embed" ProgID="Visio.Drawing.15" ShapeID="_x0000_i1025" DrawAspect="Content" ObjectID="_1726905033" r:id="rId25"/>
         </w:object>
       </w:r>
     </w:p>
@@ -25775,9 +25747,76 @@
         </w:rPr>
       </w:pPr>
     </w:p>
+    <w:p>
+      <w:pPr>
+        <w:spacing w:after="160" w:line="259" w:lineRule="auto"/>
+        <w:ind w:right="0" w:firstLine="0"/>
+        <w:jc w:val="left"/>
+        <w:rPr>
+          <w:color w:val="auto"/>
+          <w:lang w:val="lt-LT"/>
+        </w:rPr>
+      </w:pPr>
+      <w:r>
+        <w:rPr>
+          <w:color w:val="auto"/>
+          <w:lang w:val="lt-LT"/>
+        </w:rPr>
+        <w:br w:type="page"/>
+      </w:r>
+    </w:p>
+    <w:p>
+      <w:pPr>
+        <w:rPr>
+          <w:color w:val="auto"/>
+          <w:lang w:val="lt-LT"/>
+        </w:rPr>
+      </w:pPr>
+      <w:r>
+        <w:rPr>
+          <w:noProof/>
+        </w:rPr>
+        <w:lastRenderedPageBreak/>
+        <w:drawing>
+          <wp:inline distT="0" distB="0" distL="0" distR="0" wp14:anchorId="2C996905" wp14:editId="0BE0149E">
+            <wp:extent cx="6400800" cy="7147560"/>
+            <wp:effectExtent l="0" t="0" r="0" b="0"/>
+            <wp:docPr id="2" name="Picture 2" descr="Graphical user interface, text, application, email&#10;&#10;Description automatically generated"/>
+            <wp:cNvGraphicFramePr>
+              <a:graphicFrameLocks xmlns:a="http://schemas.openxmlformats.org/drawingml/2006/main" noChangeAspect="1"/>
+            </wp:cNvGraphicFramePr>
+            <a:graphic xmlns:a="http://schemas.openxmlformats.org/drawingml/2006/main">
+              <a:graphicData uri="http://schemas.openxmlformats.org/drawingml/2006/picture">
+                <pic:pic xmlns:pic="http://schemas.openxmlformats.org/drawingml/2006/picture">
+                  <pic:nvPicPr>
+                    <pic:cNvPr id="2" name="Picture 2" descr="Graphical user interface, text, application, email&#10;&#10;Description automatically generated"/>
+                    <pic:cNvPicPr/>
+                  </pic:nvPicPr>
+                  <pic:blipFill>
+                    <a:blip r:embed="rId30"/>
+                    <a:stretch>
+                      <a:fillRect/>
+                    </a:stretch>
+                  </pic:blipFill>
+                  <pic:spPr>
+                    <a:xfrm>
+                      <a:off x="0" y="0"/>
+                      <a:ext cx="6400800" cy="7147560"/>
+                    </a:xfrm>
+                    <a:prstGeom prst="rect">
+                      <a:avLst/>
+                    </a:prstGeom>
+                  </pic:spPr>
+                </pic:pic>
+              </a:graphicData>
+            </a:graphic>
+          </wp:inline>
+        </w:drawing>
+      </w:r>
+    </w:p>
     <w:sectPr>
-      <w:headerReference w:type="default" r:id="rId30"/>
-      <w:footerReference w:type="default" r:id="rId31"/>
+      <w:headerReference w:type="default" r:id="rId31"/>
+      <w:footerReference w:type="default" r:id="rId32"/>
       <w:pgSz w:w="12240" w:h="15840"/>
       <w:pgMar w:top="1134" w:right="1080" w:bottom="1440" w:left="1080" w:header="708" w:footer="708" w:gutter="0"/>
       <w:cols w:space="708"/>

</xml_diff>